<commit_message>
add changed homework 2
</commit_message>
<xml_diff>
--- a/homework2/designing (3).docx
+++ b/homework2/designing (3).docx
@@ -71,16 +71,15 @@
           <w:sz w:val="28"/>
           <w:szCs w:val="28"/>
         </w:rPr>
-        <w:t xml:space="preserve">Система высшего </w:t>
-      </w:r>
-      <w:proofErr w:type="gramStart"/>
+        <w:t xml:space="preserve">Система высшего образования </w:t>
+      </w:r>
       <w:r>
         <w:rPr>
           <w:rFonts w:ascii="Times New Roman" w:hAnsi="Times New Roman" w:cs="Times New Roman"/>
           <w:sz w:val="28"/>
           <w:szCs w:val="28"/>
         </w:rPr>
-        <w:t xml:space="preserve">образования </w:t>
+        <w:t>:</w:t>
       </w:r>
       <w:r>
         <w:rPr>
@@ -88,16 +87,15 @@
           <w:sz w:val="28"/>
           <w:szCs w:val="28"/>
         </w:rPr>
-        <w:t>:</w:t>
-      </w:r>
-      <w:proofErr w:type="gramEnd"/>
+        <w:t xml:space="preserve"> </w:t>
+      </w:r>
       <w:r>
         <w:rPr>
           <w:rFonts w:ascii="Times New Roman" w:hAnsi="Times New Roman" w:cs="Times New Roman"/>
           <w:sz w:val="28"/>
           <w:szCs w:val="28"/>
         </w:rPr>
-        <w:t xml:space="preserve"> </w:t>
+        <w:t>Студенты, предметы, преподаватели, расписание</w:t>
       </w:r>
       <w:r>
         <w:rPr>
@@ -105,105 +103,216 @@
           <w:sz w:val="28"/>
           <w:szCs w:val="28"/>
         </w:rPr>
-        <w:t>Студенты, предметы, преподаватели, расписание</w:t>
-      </w:r>
-      <w:r>
+        <w:t>.</w:t>
+      </w:r>
+    </w:p>
+    <w:p>
+      <w:pPr>
+        <w:rPr>
+          <w:rFonts w:ascii="Times New Roman" w:hAnsi="Times New Roman" w:cs="Times New Roman"/>
+          <w:sz w:val="40"/>
+          <w:szCs w:val="40"/>
+        </w:rPr>
+      </w:pPr>
+      <w:proofErr w:type="spellStart"/>
+      <w:r>
+        <w:rPr>
+          <w:rFonts w:ascii="Times New Roman" w:hAnsi="Times New Roman" w:cs="Times New Roman"/>
+          <w:b/>
+          <w:bCs/>
+          <w:sz w:val="40"/>
+          <w:szCs w:val="40"/>
+        </w:rPr>
+        <w:t>Part</w:t>
+      </w:r>
+      <w:proofErr w:type="spellEnd"/>
+      <w:r>
+        <w:rPr>
+          <w:rFonts w:ascii="Times New Roman" w:hAnsi="Times New Roman" w:cs="Times New Roman"/>
+          <w:b/>
+          <w:bCs/>
+          <w:sz w:val="40"/>
+          <w:szCs w:val="40"/>
+        </w:rPr>
+        <w:t xml:space="preserve"> 2</w:t>
+      </w:r>
+      <w:r>
+        <w:rPr>
+          <w:rFonts w:ascii="Times New Roman" w:hAnsi="Times New Roman" w:cs="Times New Roman"/>
+          <w:sz w:val="40"/>
+          <w:szCs w:val="40"/>
+        </w:rPr>
+        <w:t xml:space="preserve">: </w:t>
+      </w:r>
+      <w:r>
+        <w:rPr>
+          <w:rFonts w:ascii="Times New Roman" w:hAnsi="Times New Roman" w:cs="Times New Roman"/>
+          <w:sz w:val="36"/>
+          <w:szCs w:val="36"/>
+        </w:rPr>
+        <w:t>Проектирование Базы Данных и</w:t>
+      </w:r>
+      <w:r>
+        <w:rPr>
+          <w:rFonts w:ascii="Times New Roman" w:hAnsi="Times New Roman" w:cs="Times New Roman"/>
+          <w:sz w:val="36"/>
+          <w:szCs w:val="36"/>
+        </w:rPr>
+        <w:t xml:space="preserve"> </w:t>
+      </w:r>
+      <w:r>
+        <w:rPr>
+          <w:rFonts w:ascii="Times New Roman" w:hAnsi="Times New Roman" w:cs="Times New Roman"/>
+          <w:sz w:val="36"/>
+          <w:szCs w:val="36"/>
+        </w:rPr>
+        <w:t xml:space="preserve">Документация </w:t>
+      </w:r>
+    </w:p>
+    <w:p>
+      <w:pPr>
+        <w:rPr>
+          <w:rFonts w:ascii="Times New Roman" w:hAnsi="Times New Roman" w:cs="Times New Roman"/>
+          <w:b/>
+          <w:bCs/>
+          <w:sz w:val="32"/>
+          <w:szCs w:val="32"/>
+        </w:rPr>
+      </w:pPr>
+      <w:r>
+        <w:rPr>
+          <w:rFonts w:ascii="Times New Roman" w:hAnsi="Times New Roman" w:cs="Times New Roman"/>
+          <w:b/>
+          <w:bCs/>
+          <w:sz w:val="32"/>
+          <w:szCs w:val="32"/>
+        </w:rPr>
+        <w:t>Идентификация Сущностей и Атрибутов:</w:t>
+      </w:r>
+    </w:p>
+    <w:p>
+      <w:pPr>
         <w:rPr>
           <w:rFonts w:ascii="Times New Roman" w:hAnsi="Times New Roman" w:cs="Times New Roman"/>
           <w:sz w:val="28"/>
           <w:szCs w:val="28"/>
         </w:rPr>
-        <w:t>.</w:t>
+      </w:pPr>
+      <w:r>
+        <w:rPr>
+          <w:rFonts w:ascii="Times New Roman" w:hAnsi="Times New Roman" w:cs="Times New Roman"/>
+          <w:sz w:val="28"/>
+          <w:szCs w:val="28"/>
+        </w:rPr>
+        <w:t xml:space="preserve"> 1.</w:t>
+      </w:r>
+      <w:r>
+        <w:rPr>
+          <w:rFonts w:ascii="Times New Roman" w:hAnsi="Times New Roman" w:cs="Times New Roman"/>
+          <w:sz w:val="28"/>
+          <w:szCs w:val="28"/>
+        </w:rPr>
+        <w:t xml:space="preserve"> Группы(</w:t>
+      </w:r>
+      <w:proofErr w:type="spellStart"/>
+      <w:r>
+        <w:rPr>
+          <w:rFonts w:ascii="Times New Roman" w:hAnsi="Times New Roman" w:cs="Times New Roman"/>
+          <w:sz w:val="28"/>
+          <w:szCs w:val="28"/>
+          <w:lang w:val="en-US"/>
+        </w:rPr>
+        <w:t>Students</w:t>
+      </w:r>
+      <w:r>
+        <w:rPr>
+          <w:rFonts w:ascii="Times New Roman" w:hAnsi="Times New Roman" w:cs="Times New Roman"/>
+          <w:sz w:val="28"/>
+          <w:szCs w:val="28"/>
+          <w:lang w:val="en-US"/>
+        </w:rPr>
+        <w:t>Groups</w:t>
+      </w:r>
+      <w:proofErr w:type="spellEnd"/>
+      <w:r>
+        <w:rPr>
+          <w:rFonts w:ascii="Times New Roman" w:hAnsi="Times New Roman" w:cs="Times New Roman"/>
+          <w:sz w:val="28"/>
+          <w:szCs w:val="28"/>
+        </w:rPr>
+        <w:t>)</w:t>
       </w:r>
     </w:p>
     <w:p>
       <w:pPr>
         <w:rPr>
           <w:rFonts w:ascii="Times New Roman" w:hAnsi="Times New Roman" w:cs="Times New Roman"/>
-          <w:sz w:val="40"/>
-          <w:szCs w:val="40"/>
-        </w:rPr>
-      </w:pPr>
-      <w:proofErr w:type="spellStart"/>
-      <w:r>
-        <w:rPr>
-          <w:rFonts w:ascii="Times New Roman" w:hAnsi="Times New Roman" w:cs="Times New Roman"/>
-          <w:b/>
-          <w:bCs/>
-          <w:sz w:val="40"/>
-          <w:szCs w:val="40"/>
-        </w:rPr>
-        <w:t>Part</w:t>
-      </w:r>
-      <w:proofErr w:type="spellEnd"/>
-      <w:r>
-        <w:rPr>
-          <w:rFonts w:ascii="Times New Roman" w:hAnsi="Times New Roman" w:cs="Times New Roman"/>
-          <w:b/>
-          <w:bCs/>
-          <w:sz w:val="40"/>
-          <w:szCs w:val="40"/>
-        </w:rPr>
-        <w:t xml:space="preserve"> 2</w:t>
-      </w:r>
-      <w:r>
-        <w:rPr>
-          <w:rFonts w:ascii="Times New Roman" w:hAnsi="Times New Roman" w:cs="Times New Roman"/>
-          <w:sz w:val="40"/>
-          <w:szCs w:val="40"/>
-        </w:rPr>
-        <w:t xml:space="preserve">: </w:t>
-      </w:r>
-      <w:r>
-        <w:rPr>
-          <w:rFonts w:ascii="Times New Roman" w:hAnsi="Times New Roman" w:cs="Times New Roman"/>
-          <w:sz w:val="36"/>
-          <w:szCs w:val="36"/>
-        </w:rPr>
-        <w:t>Проектирование Базы Данных и</w:t>
-      </w:r>
-      <w:r>
-        <w:rPr>
-          <w:rFonts w:ascii="Times New Roman" w:hAnsi="Times New Roman" w:cs="Times New Roman"/>
-          <w:sz w:val="36"/>
-          <w:szCs w:val="36"/>
+          <w:sz w:val="28"/>
+          <w:szCs w:val="28"/>
+        </w:rPr>
+      </w:pPr>
+      <w:r>
+        <w:rPr>
+          <w:rFonts w:ascii="Times New Roman" w:hAnsi="Times New Roman" w:cs="Times New Roman"/>
+          <w:sz w:val="28"/>
+          <w:szCs w:val="28"/>
         </w:rPr>
         <w:t xml:space="preserve"> </w:t>
       </w:r>
       <w:r>
         <w:rPr>
           <w:rFonts w:ascii="Times New Roman" w:hAnsi="Times New Roman" w:cs="Times New Roman"/>
-          <w:sz w:val="36"/>
-          <w:szCs w:val="36"/>
-        </w:rPr>
-        <w:t xml:space="preserve">Документация </w:t>
+          <w:sz w:val="28"/>
+          <w:szCs w:val="28"/>
+        </w:rPr>
+        <w:t>2</w:t>
+      </w:r>
+      <w:r>
+        <w:rPr>
+          <w:rFonts w:ascii="Times New Roman" w:hAnsi="Times New Roman" w:cs="Times New Roman"/>
+          <w:sz w:val="28"/>
+          <w:szCs w:val="28"/>
+        </w:rPr>
+        <w:t xml:space="preserve">. </w:t>
+      </w:r>
+      <w:r>
+        <w:rPr>
+          <w:rFonts w:ascii="Times New Roman" w:hAnsi="Times New Roman" w:cs="Times New Roman"/>
+          <w:sz w:val="28"/>
+          <w:szCs w:val="28"/>
+        </w:rPr>
+        <w:t>Студенты</w:t>
+      </w:r>
+      <w:r>
+        <w:rPr>
+          <w:rFonts w:ascii="Times New Roman" w:hAnsi="Times New Roman" w:cs="Times New Roman"/>
+          <w:sz w:val="28"/>
+          <w:szCs w:val="28"/>
+        </w:rPr>
+        <w:t xml:space="preserve"> (</w:t>
+      </w:r>
+      <w:r>
+        <w:rPr>
+          <w:rFonts w:ascii="Times New Roman" w:hAnsi="Times New Roman" w:cs="Times New Roman"/>
+          <w:sz w:val="28"/>
+          <w:szCs w:val="28"/>
+          <w:lang w:val="en-US"/>
+        </w:rPr>
+        <w:t>Students</w:t>
+      </w:r>
+      <w:r>
+        <w:rPr>
+          <w:rFonts w:ascii="Times New Roman" w:hAnsi="Times New Roman" w:cs="Times New Roman"/>
+          <w:sz w:val="28"/>
+          <w:szCs w:val="28"/>
+        </w:rPr>
+        <w:t>)</w:t>
       </w:r>
     </w:p>
     <w:p>
       <w:pPr>
         <w:rPr>
           <w:rFonts w:ascii="Times New Roman" w:hAnsi="Times New Roman" w:cs="Times New Roman"/>
-          <w:b/>
-          <w:bCs/>
-          <w:sz w:val="32"/>
-          <w:szCs w:val="32"/>
-        </w:rPr>
-      </w:pPr>
-      <w:r>
-        <w:rPr>
-          <w:rFonts w:ascii="Times New Roman" w:hAnsi="Times New Roman" w:cs="Times New Roman"/>
-          <w:b/>
-          <w:bCs/>
-          <w:sz w:val="32"/>
-          <w:szCs w:val="32"/>
-        </w:rPr>
-        <w:t>Идентификация Сущностей и Атрибутов:</w:t>
-      </w:r>
-    </w:p>
-    <w:p>
-      <w:pPr>
-        <w:rPr>
-          <w:rFonts w:ascii="Times New Roman" w:hAnsi="Times New Roman" w:cs="Times New Roman"/>
           <w:sz w:val="28"/>
           <w:szCs w:val="28"/>
         </w:rPr>
@@ -214,7 +323,7 @@
           <w:sz w:val="28"/>
           <w:szCs w:val="28"/>
         </w:rPr>
-        <w:t xml:space="preserve"> 1.</w:t>
+        <w:t xml:space="preserve"> </w:t>
       </w:r>
       <w:r>
         <w:rPr>
@@ -222,164 +331,33 @@
           <w:sz w:val="28"/>
           <w:szCs w:val="28"/>
         </w:rPr>
-        <w:t xml:space="preserve"> </w:t>
-      </w:r>
-      <w:proofErr w:type="gramStart"/>
+        <w:t>3</w:t>
+      </w:r>
       <w:r>
         <w:rPr>
           <w:rFonts w:ascii="Times New Roman" w:hAnsi="Times New Roman" w:cs="Times New Roman"/>
           <w:sz w:val="28"/>
           <w:szCs w:val="28"/>
         </w:rPr>
-        <w:t>Группы(</w:t>
-      </w:r>
-      <w:proofErr w:type="spellStart"/>
-      <w:proofErr w:type="gramEnd"/>
+        <w:t xml:space="preserve">. </w:t>
+      </w:r>
       <w:r>
         <w:rPr>
           <w:rFonts w:ascii="Times New Roman" w:hAnsi="Times New Roman" w:cs="Times New Roman"/>
           <w:sz w:val="28"/>
           <w:szCs w:val="28"/>
-          <w:lang w:val="en-US"/>
-        </w:rPr>
-        <w:t>Students</w:t>
+        </w:rPr>
+        <w:t>Преподаватели</w:t>
       </w:r>
       <w:r>
         <w:rPr>
           <w:rFonts w:ascii="Times New Roman" w:hAnsi="Times New Roman" w:cs="Times New Roman"/>
           <w:sz w:val="28"/>
           <w:szCs w:val="28"/>
-          <w:lang w:val="en-US"/>
-        </w:rPr>
-        <w:t>Groups</w:t>
-      </w:r>
-      <w:proofErr w:type="spellEnd"/>
-      <w:r>
-        <w:rPr>
-          <w:rFonts w:ascii="Times New Roman" w:hAnsi="Times New Roman" w:cs="Times New Roman"/>
-          <w:sz w:val="28"/>
-          <w:szCs w:val="28"/>
-        </w:rPr>
-        <w:t>)</w:t>
-      </w:r>
-    </w:p>
-    <w:p>
-      <w:pPr>
-        <w:rPr>
-          <w:rFonts w:ascii="Times New Roman" w:hAnsi="Times New Roman" w:cs="Times New Roman"/>
-          <w:sz w:val="28"/>
-          <w:szCs w:val="28"/>
-        </w:rPr>
-      </w:pPr>
-      <w:r>
-        <w:rPr>
-          <w:rFonts w:ascii="Times New Roman" w:hAnsi="Times New Roman" w:cs="Times New Roman"/>
-          <w:sz w:val="28"/>
-          <w:szCs w:val="28"/>
-        </w:rPr>
-        <w:t xml:space="preserve"> </w:t>
-      </w:r>
-      <w:r>
-        <w:rPr>
-          <w:rFonts w:ascii="Times New Roman" w:hAnsi="Times New Roman" w:cs="Times New Roman"/>
-          <w:sz w:val="28"/>
-          <w:szCs w:val="28"/>
-        </w:rPr>
-        <w:t>2</w:t>
-      </w:r>
-      <w:r>
-        <w:rPr>
-          <w:rFonts w:ascii="Times New Roman" w:hAnsi="Times New Roman" w:cs="Times New Roman"/>
-          <w:sz w:val="28"/>
-          <w:szCs w:val="28"/>
-        </w:rPr>
-        <w:t xml:space="preserve">. </w:t>
-      </w:r>
-      <w:r>
-        <w:rPr>
-          <w:rFonts w:ascii="Times New Roman" w:hAnsi="Times New Roman" w:cs="Times New Roman"/>
-          <w:sz w:val="28"/>
-          <w:szCs w:val="28"/>
-        </w:rPr>
-        <w:t>Студенты</w:t>
-      </w:r>
-      <w:r>
-        <w:rPr>
-          <w:rFonts w:ascii="Times New Roman" w:hAnsi="Times New Roman" w:cs="Times New Roman"/>
-          <w:sz w:val="28"/>
-          <w:szCs w:val="28"/>
-        </w:rPr>
-        <w:t xml:space="preserve"> (</w:t>
-      </w:r>
-      <w:r>
-        <w:rPr>
-          <w:rFonts w:ascii="Times New Roman" w:hAnsi="Times New Roman" w:cs="Times New Roman"/>
-          <w:sz w:val="28"/>
-          <w:szCs w:val="28"/>
-          <w:lang w:val="en-US"/>
-        </w:rPr>
-        <w:t>Students</w:t>
-      </w:r>
-      <w:r>
-        <w:rPr>
-          <w:rFonts w:ascii="Times New Roman" w:hAnsi="Times New Roman" w:cs="Times New Roman"/>
-          <w:sz w:val="28"/>
-          <w:szCs w:val="28"/>
-        </w:rPr>
-        <w:t>)</w:t>
-      </w:r>
-    </w:p>
-    <w:p>
-      <w:pPr>
-        <w:rPr>
-          <w:rFonts w:ascii="Times New Roman" w:hAnsi="Times New Roman" w:cs="Times New Roman"/>
-          <w:sz w:val="28"/>
-          <w:szCs w:val="28"/>
-        </w:rPr>
-      </w:pPr>
-      <w:r>
-        <w:rPr>
-          <w:rFonts w:ascii="Times New Roman" w:hAnsi="Times New Roman" w:cs="Times New Roman"/>
-          <w:sz w:val="28"/>
-          <w:szCs w:val="28"/>
-        </w:rPr>
-        <w:t xml:space="preserve"> </w:t>
-      </w:r>
-      <w:r>
-        <w:rPr>
-          <w:rFonts w:ascii="Times New Roman" w:hAnsi="Times New Roman" w:cs="Times New Roman"/>
-          <w:sz w:val="28"/>
-          <w:szCs w:val="28"/>
-        </w:rPr>
-        <w:t>3</w:t>
-      </w:r>
-      <w:r>
-        <w:rPr>
-          <w:rFonts w:ascii="Times New Roman" w:hAnsi="Times New Roman" w:cs="Times New Roman"/>
-          <w:sz w:val="28"/>
-          <w:szCs w:val="28"/>
-        </w:rPr>
-        <w:t xml:space="preserve">. </w:t>
-      </w:r>
-      <w:proofErr w:type="gramStart"/>
-      <w:r>
-        <w:rPr>
-          <w:rFonts w:ascii="Times New Roman" w:hAnsi="Times New Roman" w:cs="Times New Roman"/>
-          <w:sz w:val="28"/>
-          <w:szCs w:val="28"/>
-        </w:rPr>
-        <w:t>Преподаватели</w:t>
-      </w:r>
-      <w:r>
-        <w:rPr>
-          <w:rFonts w:ascii="Times New Roman" w:hAnsi="Times New Roman" w:cs="Times New Roman"/>
-          <w:sz w:val="28"/>
-          <w:szCs w:val="28"/>
         </w:rPr>
         <w:t>(</w:t>
       </w:r>
       <w:proofErr w:type="spellStart"/>
-      <w:proofErr w:type="gramEnd"/>
       <w:r>
         <w:rPr>
           <w:rFonts w:ascii="Times New Roman" w:hAnsi="Times New Roman" w:cs="Times New Roman"/>
@@ -757,27 +735,7 @@
           <w:szCs w:val="28"/>
           <w:lang w:val="en-US"/>
         </w:rPr>
-        <w:t xml:space="preserve">NAME: </w:t>
-      </w:r>
-      <w:proofErr w:type="gramStart"/>
-      <w:r>
-        <w:rPr>
-          <w:rFonts w:ascii="Times New Roman" w:hAnsi="Times New Roman" w:cs="Times New Roman"/>
-          <w:sz w:val="32"/>
-          <w:szCs w:val="28"/>
-          <w:lang w:val="en-US"/>
-        </w:rPr>
-        <w:t>VARCHAR(</w:t>
-      </w:r>
-      <w:proofErr w:type="gramEnd"/>
-      <w:r>
-        <w:rPr>
-          <w:rFonts w:ascii="Times New Roman" w:hAnsi="Times New Roman" w:cs="Times New Roman"/>
-          <w:sz w:val="32"/>
-          <w:szCs w:val="28"/>
-          <w:lang w:val="en-US"/>
-        </w:rPr>
-        <w:t>100), NOT NULL</w:t>
+        <w:t>NAME: VARCHAR(100), NOT NULL</w:t>
       </w:r>
       <w:r>
         <w:rPr>
@@ -1067,27 +1025,7 @@
           <w:szCs w:val="32"/>
           <w:lang w:val="en-US"/>
         </w:rPr>
-        <w:t xml:space="preserve">FirstName: </w:t>
-      </w:r>
-      <w:proofErr w:type="gramStart"/>
-      <w:r>
-        <w:rPr>
-          <w:rFonts w:ascii="Times New Roman" w:hAnsi="Times New Roman" w:cs="Times New Roman"/>
-          <w:sz w:val="32"/>
-          <w:szCs w:val="32"/>
-          <w:lang w:val="en-US"/>
-        </w:rPr>
-        <w:t>VARCHAR(</w:t>
-      </w:r>
-      <w:proofErr w:type="gramEnd"/>
-      <w:r>
-        <w:rPr>
-          <w:rFonts w:ascii="Times New Roman" w:hAnsi="Times New Roman" w:cs="Times New Roman"/>
-          <w:sz w:val="32"/>
-          <w:szCs w:val="32"/>
-          <w:lang w:val="en-US"/>
-        </w:rPr>
-        <w:t>100), NOT NULL</w:t>
+        <w:t>FirstName: VARCHAR(100), NOT NULL</w:t>
       </w:r>
     </w:p>
     <w:p>
@@ -1111,27 +1049,7 @@
           <w:szCs w:val="32"/>
           <w:lang w:val="en-US"/>
         </w:rPr>
-        <w:t xml:space="preserve">LastName: </w:t>
-      </w:r>
-      <w:proofErr w:type="gramStart"/>
-      <w:r>
-        <w:rPr>
-          <w:rFonts w:ascii="Times New Roman" w:hAnsi="Times New Roman" w:cs="Times New Roman"/>
-          <w:sz w:val="32"/>
-          <w:szCs w:val="32"/>
-          <w:lang w:val="en-US"/>
-        </w:rPr>
-        <w:t>VARCHAR(</w:t>
-      </w:r>
-      <w:proofErr w:type="gramEnd"/>
-      <w:r>
-        <w:rPr>
-          <w:rFonts w:ascii="Times New Roman" w:hAnsi="Times New Roman" w:cs="Times New Roman"/>
-          <w:sz w:val="32"/>
-          <w:szCs w:val="32"/>
-          <w:lang w:val="en-US"/>
-        </w:rPr>
-        <w:t>100), NOT NULL</w:t>
+        <w:t>LastName: VARCHAR(100), NOT NULL</w:t>
       </w:r>
     </w:p>
     <w:p>
@@ -1309,7 +1227,6 @@
         <w:t xml:space="preserve">) REFERENCES </w:t>
       </w:r>
       <w:proofErr w:type="spellStart"/>
-      <w:proofErr w:type="gramStart"/>
       <w:r>
         <w:rPr>
           <w:rFonts w:ascii="Times New Roman" w:hAnsi="Times New Roman" w:cs="Times New Roman"/>
@@ -1339,7 +1256,6 @@
         <w:t>(</w:t>
       </w:r>
       <w:proofErr w:type="spellStart"/>
-      <w:proofErr w:type="gramEnd"/>
       <w:r>
         <w:rPr>
           <w:rFonts w:ascii="Times New Roman" w:hAnsi="Times New Roman" w:cs="Times New Roman"/>
@@ -1394,27 +1310,7 @@
           <w:szCs w:val="32"/>
           <w:lang w:val="en-US"/>
         </w:rPr>
-        <w:t xml:space="preserve">: </w:t>
-      </w:r>
-      <w:proofErr w:type="gramStart"/>
-      <w:r>
-        <w:rPr>
-          <w:rFonts w:ascii="Times New Roman" w:hAnsi="Times New Roman" w:cs="Times New Roman"/>
-          <w:sz w:val="32"/>
-          <w:szCs w:val="32"/>
-          <w:lang w:val="en-US"/>
-        </w:rPr>
-        <w:t>UNIQUE(</w:t>
-      </w:r>
-      <w:proofErr w:type="gramEnd"/>
-      <w:r>
-        <w:rPr>
-          <w:rFonts w:ascii="Times New Roman" w:hAnsi="Times New Roman" w:cs="Times New Roman"/>
-          <w:sz w:val="32"/>
-          <w:szCs w:val="32"/>
-          <w:lang w:val="en-US"/>
-        </w:rPr>
-        <w:t>FirstName, LastName)</w:t>
+        <w:t>: UNIQUE(FirstName, LastName)</w:t>
       </w:r>
     </w:p>
     <w:p>
@@ -1695,27 +1591,7 @@
           <w:szCs w:val="32"/>
           <w:lang w:val="en-US"/>
         </w:rPr>
-        <w:t xml:space="preserve">FirstName: </w:t>
-      </w:r>
-      <w:proofErr w:type="gramStart"/>
-      <w:r>
-        <w:rPr>
-          <w:rFonts w:ascii="Times New Roman" w:hAnsi="Times New Roman" w:cs="Times New Roman"/>
-          <w:sz w:val="32"/>
-          <w:szCs w:val="32"/>
-          <w:lang w:val="en-US"/>
-        </w:rPr>
-        <w:t>VARCHAR(</w:t>
-      </w:r>
-      <w:proofErr w:type="gramEnd"/>
-      <w:r>
-        <w:rPr>
-          <w:rFonts w:ascii="Times New Roman" w:hAnsi="Times New Roman" w:cs="Times New Roman"/>
-          <w:sz w:val="32"/>
-          <w:szCs w:val="32"/>
-          <w:lang w:val="en-US"/>
-        </w:rPr>
-        <w:t>100), NOT NULL</w:t>
+        <w:t>FirstName: VARCHAR(100), NOT NULL</w:t>
       </w:r>
     </w:p>
     <w:p>
@@ -1739,27 +1615,7 @@
           <w:szCs w:val="32"/>
           <w:lang w:val="en-US"/>
         </w:rPr>
-        <w:t xml:space="preserve">LastName: </w:t>
-      </w:r>
-      <w:proofErr w:type="gramStart"/>
-      <w:r>
-        <w:rPr>
-          <w:rFonts w:ascii="Times New Roman" w:hAnsi="Times New Roman" w:cs="Times New Roman"/>
-          <w:sz w:val="32"/>
-          <w:szCs w:val="32"/>
-          <w:lang w:val="en-US"/>
-        </w:rPr>
-        <w:t>VARCHAR(</w:t>
-      </w:r>
-      <w:proofErr w:type="gramEnd"/>
-      <w:r>
-        <w:rPr>
-          <w:rFonts w:ascii="Times New Roman" w:hAnsi="Times New Roman" w:cs="Times New Roman"/>
-          <w:sz w:val="32"/>
-          <w:szCs w:val="32"/>
-          <w:lang w:val="en-US"/>
-        </w:rPr>
-        <w:t>100), NOT NULL</w:t>
+        <w:t>LastName: VARCHAR(100), NOT NULL</w:t>
       </w:r>
     </w:p>
     <w:p>
@@ -1822,27 +1678,7 @@
           <w:szCs w:val="32"/>
           <w:lang w:val="en-US"/>
         </w:rPr>
-        <w:t xml:space="preserve">: </w:t>
-      </w:r>
-      <w:proofErr w:type="gramStart"/>
-      <w:r>
-        <w:rPr>
-          <w:rFonts w:ascii="Times New Roman" w:hAnsi="Times New Roman" w:cs="Times New Roman"/>
-          <w:sz w:val="32"/>
-          <w:szCs w:val="32"/>
-          <w:lang w:val="en-US"/>
-        </w:rPr>
-        <w:t>UNIQUE(</w:t>
-      </w:r>
-      <w:proofErr w:type="gramEnd"/>
-      <w:r>
-        <w:rPr>
-          <w:rFonts w:ascii="Times New Roman" w:hAnsi="Times New Roman" w:cs="Times New Roman"/>
-          <w:sz w:val="32"/>
-          <w:szCs w:val="32"/>
-          <w:lang w:val="en-US"/>
-        </w:rPr>
-        <w:t>FirstName, LastName)</w:t>
+        <w:t>: UNIQUE(FirstName, LastName)</w:t>
       </w:r>
     </w:p>
     <w:p>
@@ -2088,27 +1924,7 @@
           <w:szCs w:val="32"/>
           <w:lang w:val="en-US"/>
         </w:rPr>
-        <w:t xml:space="preserve">NAME: </w:t>
-      </w:r>
-      <w:proofErr w:type="gramStart"/>
-      <w:r>
-        <w:rPr>
-          <w:rFonts w:ascii="Times New Roman" w:hAnsi="Times New Roman" w:cs="Times New Roman"/>
-          <w:sz w:val="32"/>
-          <w:szCs w:val="32"/>
-          <w:lang w:val="en-US"/>
-        </w:rPr>
-        <w:t>VARCHAR(</w:t>
-      </w:r>
-      <w:proofErr w:type="gramEnd"/>
-      <w:r>
-        <w:rPr>
-          <w:rFonts w:ascii="Times New Roman" w:hAnsi="Times New Roman" w:cs="Times New Roman"/>
-          <w:sz w:val="32"/>
-          <w:szCs w:val="32"/>
-          <w:lang w:val="en-US"/>
-        </w:rPr>
-        <w:t>100), NOT NULL, UNIQUE</w:t>
+        <w:t>NAME: VARCHAR(100), NOT NULL, UNIQUE</w:t>
       </w:r>
     </w:p>
     <w:p>
@@ -2413,17 +2229,7 @@
           <w:szCs w:val="32"/>
           <w:lang w:val="en-US"/>
         </w:rPr>
-        <w:t xml:space="preserve">INTEGER, NOT NULL, </w:t>
-      </w:r>
-      <w:proofErr w:type="gramStart"/>
-      <w:r>
-        <w:rPr>
-          <w:rFonts w:ascii="Times New Roman" w:hAnsi="Times New Roman" w:cs="Times New Roman"/>
-          <w:sz w:val="32"/>
-          <w:szCs w:val="32"/>
-          <w:lang w:val="en-US"/>
-        </w:rPr>
-        <w:t>FK</w:t>
+        <w:t>INTEGER, NOT NULL, FK</w:t>
       </w:r>
       <w:r>
         <w:rPr>
@@ -2444,17 +2250,7 @@
           <w:szCs w:val="32"/>
           <w:lang w:val="en-US"/>
         </w:rPr>
-        <w:t>(</w:t>
-      </w:r>
-      <w:proofErr w:type="gramEnd"/>
-      <w:r>
-        <w:rPr>
-          <w:rFonts w:ascii="Times New Roman" w:hAnsi="Times New Roman" w:cs="Times New Roman"/>
-          <w:sz w:val="32"/>
-          <w:szCs w:val="32"/>
-          <w:lang w:val="en-US"/>
-        </w:rPr>
-        <w:t xml:space="preserve">REFERENCES </w:t>
+        <w:t xml:space="preserve">(REFERENCES </w:t>
       </w:r>
       <w:proofErr w:type="spellStart"/>
       <w:r>
@@ -2577,7 +2373,6 @@
         </w:rPr>
         <w:t xml:space="preserve">: </w:t>
       </w:r>
-      <w:proofErr w:type="gramStart"/>
       <w:r>
         <w:rPr>
           <w:rFonts w:ascii="Times New Roman" w:hAnsi="Times New Roman" w:cs="Times New Roman"/>
@@ -2594,17 +2389,7 @@
           <w:szCs w:val="32"/>
           <w:lang w:val="en-US"/>
         </w:rPr>
-        <w:t>,</w:t>
-      </w:r>
-      <w:proofErr w:type="gramEnd"/>
-      <w:r>
-        <w:rPr>
-          <w:rFonts w:ascii="Times New Roman" w:hAnsi="Times New Roman" w:cs="Times New Roman"/>
-          <w:sz w:val="32"/>
-          <w:szCs w:val="32"/>
-          <w:lang w:val="en-US"/>
-        </w:rPr>
-        <w:t xml:space="preserve"> NOT NULL</w:t>
+        <w:t>, NOT NULL</w:t>
       </w:r>
     </w:p>
     <w:p>
@@ -2631,7 +2416,16 @@
           <w:szCs w:val="32"/>
           <w:lang w:val="en-US"/>
         </w:rPr>
-        <w:t>DefineTime</w:t>
+        <w:t>St</w:t>
+      </w:r>
+      <w:r>
+        <w:rPr>
+          <w:rFonts w:ascii="Times New Roman" w:hAnsi="Times New Roman" w:cs="Times New Roman"/>
+          <w:sz w:val="32"/>
+          <w:szCs w:val="32"/>
+          <w:lang w:val="en-US"/>
+        </w:rPr>
+        <w:t>art_time</w:t>
       </w:r>
       <w:proofErr w:type="spellEnd"/>
       <w:r>
@@ -2641,27 +2435,16 @@
           <w:szCs w:val="32"/>
           <w:lang w:val="en-US"/>
         </w:rPr>
-        <w:t xml:space="preserve">: </w:t>
-      </w:r>
-      <w:proofErr w:type="gramStart"/>
-      <w:r>
-        <w:rPr>
-          <w:rFonts w:ascii="Times New Roman" w:hAnsi="Times New Roman" w:cs="Times New Roman"/>
-          <w:sz w:val="32"/>
-          <w:szCs w:val="32"/>
-          <w:lang w:val="en-US"/>
-        </w:rPr>
-        <w:t>VARCHAR(</w:t>
-      </w:r>
-      <w:proofErr w:type="gramEnd"/>
-      <w:r>
-        <w:rPr>
-          <w:rFonts w:ascii="Times New Roman" w:hAnsi="Times New Roman" w:cs="Times New Roman"/>
-          <w:sz w:val="32"/>
-          <w:szCs w:val="32"/>
-          <w:lang w:val="en-US"/>
-        </w:rPr>
-        <w:t>100), NOT NULL</w:t>
+        <w:t xml:space="preserve"> TIME NOT NULL</w:t>
+      </w:r>
+      <w:r>
+        <w:rPr>
+          <w:rFonts w:ascii="Times New Roman" w:hAnsi="Times New Roman" w:cs="Times New Roman"/>
+          <w:sz w:val="32"/>
+          <w:szCs w:val="32"/>
+          <w:lang w:val="en-US"/>
+        </w:rPr>
+        <w:t xml:space="preserve"> </w:t>
       </w:r>
     </w:p>
     <w:p>
@@ -2673,6 +2456,50 @@
         </w:numPr>
         <w:rPr>
           <w:rFonts w:ascii="Times New Roman" w:hAnsi="Times New Roman" w:cs="Times New Roman"/>
+          <w:sz w:val="32"/>
+          <w:szCs w:val="32"/>
+          <w:lang w:val="en-US"/>
+        </w:rPr>
+      </w:pPr>
+      <w:proofErr w:type="spellStart"/>
+      <w:r>
+        <w:rPr>
+          <w:rFonts w:ascii="Times New Roman" w:hAnsi="Times New Roman" w:cs="Times New Roman"/>
+          <w:sz w:val="32"/>
+          <w:szCs w:val="32"/>
+          <w:lang w:val="en-US"/>
+        </w:rPr>
+        <w:t>E</w:t>
+      </w:r>
+      <w:r>
+        <w:rPr>
+          <w:rFonts w:ascii="Times New Roman" w:hAnsi="Times New Roman" w:cs="Times New Roman"/>
+          <w:sz w:val="32"/>
+          <w:szCs w:val="32"/>
+          <w:lang w:val="en-US"/>
+        </w:rPr>
+        <w:t>nd_time</w:t>
+      </w:r>
+      <w:proofErr w:type="spellEnd"/>
+      <w:r>
+        <w:rPr>
+          <w:rFonts w:ascii="Times New Roman" w:hAnsi="Times New Roman" w:cs="Times New Roman"/>
+          <w:sz w:val="32"/>
+          <w:szCs w:val="32"/>
+          <w:lang w:val="en-US"/>
+        </w:rPr>
+        <w:t xml:space="preserve"> TIME NOT NULL</w:t>
+      </w:r>
+    </w:p>
+    <w:p>
+      <w:pPr>
+        <w:pStyle w:val="a7"/>
+        <w:numPr>
+          <w:ilvl w:val="1"/>
+          <w:numId w:val="5"/>
+        </w:numPr>
+        <w:rPr>
+          <w:rFonts w:ascii="Times New Roman" w:hAnsi="Times New Roman" w:cs="Times New Roman"/>
           <w:b/>
           <w:bCs/>
           <w:sz w:val="32"/>
@@ -2900,7 +2727,6 @@
         <w:t xml:space="preserve">) REFERENCES </w:t>
       </w:r>
       <w:proofErr w:type="spellStart"/>
-      <w:proofErr w:type="gramStart"/>
       <w:r>
         <w:rPr>
           <w:rFonts w:ascii="Times New Roman" w:hAnsi="Times New Roman" w:cs="Times New Roman"/>
@@ -2930,7 +2756,6 @@
         <w:t>(</w:t>
       </w:r>
       <w:proofErr w:type="spellStart"/>
-      <w:proofErr w:type="gramEnd"/>
       <w:r>
         <w:rPr>
           <w:rFonts w:ascii="Times New Roman" w:hAnsi="Times New Roman" w:cs="Times New Roman"/>
@@ -3022,20 +2847,9 @@
           <w:szCs w:val="32"/>
           <w:lang w:val="en-US"/>
         </w:rPr>
-        <w:t xml:space="preserve">) REFERENCES </w:t>
-      </w:r>
-      <w:proofErr w:type="gramStart"/>
-      <w:r>
-        <w:rPr>
-          <w:rFonts w:ascii="Times New Roman" w:hAnsi="Times New Roman" w:cs="Times New Roman"/>
-          <w:sz w:val="32"/>
-          <w:szCs w:val="32"/>
-          <w:lang w:val="en-US"/>
-        </w:rPr>
-        <w:t>Teachers(</w:t>
+        <w:t>) REFERENCES Teachers(</w:t>
       </w:r>
       <w:proofErr w:type="spellStart"/>
-      <w:proofErr w:type="gramEnd"/>
       <w:r>
         <w:rPr>
           <w:rFonts w:ascii="Times New Roman" w:hAnsi="Times New Roman" w:cs="Times New Roman"/>
@@ -3126,20 +2940,9 @@
           <w:szCs w:val="32"/>
           <w:lang w:val="en-US"/>
         </w:rPr>
-        <w:t xml:space="preserve">) REFERENCES </w:t>
-      </w:r>
-      <w:proofErr w:type="gramStart"/>
-      <w:r>
-        <w:rPr>
-          <w:rFonts w:ascii="Times New Roman" w:hAnsi="Times New Roman" w:cs="Times New Roman"/>
-          <w:sz w:val="32"/>
-          <w:szCs w:val="32"/>
-          <w:lang w:val="en-US"/>
-        </w:rPr>
-        <w:t>Subjects(</w:t>
+        <w:t>) REFERENCES Subjects(</w:t>
       </w:r>
       <w:proofErr w:type="spellStart"/>
-      <w:proofErr w:type="gramEnd"/>
       <w:r>
         <w:rPr>
           <w:rFonts w:ascii="Times New Roman" w:hAnsi="Times New Roman" w:cs="Times New Roman"/>
@@ -3658,20 +3461,9 @@
           <w:szCs w:val="32"/>
           <w:lang w:val="en-US"/>
         </w:rPr>
-        <w:t xml:space="preserve">) REFERENCES </w:t>
-      </w:r>
-      <w:proofErr w:type="gramStart"/>
-      <w:r>
-        <w:rPr>
-          <w:rFonts w:ascii="Times New Roman" w:hAnsi="Times New Roman" w:cs="Times New Roman"/>
-          <w:sz w:val="32"/>
-          <w:szCs w:val="32"/>
-          <w:lang w:val="en-US"/>
-        </w:rPr>
-        <w:t>Subjects(</w:t>
+        <w:t>) REFERENCES Subjects(</w:t>
       </w:r>
       <w:proofErr w:type="spellStart"/>
-      <w:proofErr w:type="gramEnd"/>
       <w:r>
         <w:rPr>
           <w:rFonts w:ascii="Times New Roman" w:hAnsi="Times New Roman" w:cs="Times New Roman"/>
@@ -3744,20 +3536,9 @@
           <w:szCs w:val="32"/>
           <w:lang w:val="en-US"/>
         </w:rPr>
-        <w:t xml:space="preserve">) REFERENCES </w:t>
-      </w:r>
-      <w:proofErr w:type="gramStart"/>
-      <w:r>
-        <w:rPr>
-          <w:rFonts w:ascii="Times New Roman" w:hAnsi="Times New Roman" w:cs="Times New Roman"/>
-          <w:sz w:val="32"/>
-          <w:szCs w:val="32"/>
-          <w:lang w:val="en-US"/>
-        </w:rPr>
-        <w:t>Students(</w:t>
+        <w:t>) REFERENCES Students(</w:t>
       </w:r>
       <w:proofErr w:type="spellStart"/>
-      <w:proofErr w:type="gramEnd"/>
       <w:r>
         <w:rPr>
           <w:rFonts w:ascii="Times New Roman" w:hAnsi="Times New Roman" w:cs="Times New Roman"/>
@@ -4030,7 +3811,6 @@
           <w:szCs w:val="32"/>
         </w:rPr>
       </w:pPr>
-      <w:proofErr w:type="gramStart"/>
       <w:r>
         <w:rPr>
           <w:rFonts w:ascii="Times New Roman" w:hAnsi="Times New Roman" w:cs="Times New Roman"/>
@@ -4046,16 +3826,7 @@
           <w:sz w:val="32"/>
           <w:szCs w:val="32"/>
         </w:rPr>
-        <w:t xml:space="preserve"> .</w:t>
-      </w:r>
-      <w:proofErr w:type="gramEnd"/>
-      <w:r>
-        <w:rPr>
-          <w:rFonts w:ascii="Times New Roman" w:hAnsi="Times New Roman" w:cs="Times New Roman"/>
-          <w:sz w:val="32"/>
-          <w:szCs w:val="32"/>
-        </w:rPr>
-        <w:t xml:space="preserve"> </w:t>
+        <w:t xml:space="preserve"> . </w:t>
       </w:r>
       <w:proofErr w:type="spellStart"/>
       <w:r>
@@ -4139,7 +3910,6 @@
         </w:rPr>
         <w:t xml:space="preserve"> и </w:t>
       </w:r>
-      <w:proofErr w:type="gramStart"/>
       <w:r>
         <w:rPr>
           <w:rFonts w:ascii="Times New Roman" w:hAnsi="Times New Roman" w:cs="Times New Roman"/>
@@ -4159,18 +3929,7 @@
           <w:sz w:val="32"/>
           <w:szCs w:val="32"/>
         </w:rPr>
-        <w:t>(</w:t>
-      </w:r>
-      <w:proofErr w:type="gramEnd"/>
-      <w:r>
-        <w:rPr>
-          <w:rFonts w:ascii="Times New Roman" w:hAnsi="Times New Roman" w:cs="Times New Roman"/>
-          <w:b/>
-          <w:bCs/>
-          <w:sz w:val="32"/>
-          <w:szCs w:val="32"/>
-        </w:rPr>
-        <w:t xml:space="preserve">Один-Ко-Многим): </w:t>
+        <w:t xml:space="preserve">(Один-Ко-Многим): </w:t>
       </w:r>
       <w:r>
         <w:rPr>
@@ -4229,18 +3988,8 @@
           <w:sz w:val="32"/>
           <w:szCs w:val="32"/>
         </w:rPr>
-        <w:t xml:space="preserve"> – внешний ключ, ссылающийся </w:t>
-      </w:r>
-      <w:proofErr w:type="gramStart"/>
-      <w:r>
-        <w:rPr>
-          <w:rFonts w:ascii="Times New Roman" w:hAnsi="Times New Roman" w:cs="Times New Roman"/>
-          <w:sz w:val="32"/>
-          <w:szCs w:val="32"/>
-        </w:rPr>
-        <w:t>на :</w:t>
-      </w:r>
-      <w:proofErr w:type="gramEnd"/>
+        <w:t xml:space="preserve"> – внешний ключ, ссылающийся на :</w:t>
+      </w:r>
     </w:p>
     <w:p>
       <w:pPr>
@@ -4319,7 +4068,6 @@
         </w:rPr>
         <w:t xml:space="preserve"> </w:t>
       </w:r>
-      <w:proofErr w:type="gramStart"/>
       <w:r>
         <w:rPr>
           <w:rFonts w:ascii="Times New Roman" w:hAnsi="Times New Roman" w:cs="Times New Roman"/>
@@ -4341,7 +4089,6 @@
         </w:rPr>
         <w:t>(</w:t>
       </w:r>
-      <w:proofErr w:type="gramEnd"/>
       <w:r>
         <w:rPr>
           <w:rFonts w:ascii="Times New Roman" w:hAnsi="Times New Roman" w:cs="Times New Roman"/>
@@ -4426,18 +4173,8 @@
           <w:sz w:val="32"/>
           <w:szCs w:val="32"/>
         </w:rPr>
-        <w:t xml:space="preserve">внешний ключ, ссылается </w:t>
-      </w:r>
-      <w:proofErr w:type="gramStart"/>
-      <w:r>
-        <w:rPr>
-          <w:rFonts w:ascii="Times New Roman" w:hAnsi="Times New Roman" w:cs="Times New Roman"/>
-          <w:sz w:val="32"/>
-          <w:szCs w:val="32"/>
-        </w:rPr>
-        <w:t>на :</w:t>
-      </w:r>
-      <w:proofErr w:type="gramEnd"/>
+        <w:t>внешний ключ, ссылается на :</w:t>
+      </w:r>
       <w:r>
         <w:rPr>
           <w:rFonts w:ascii="Times New Roman" w:hAnsi="Times New Roman" w:cs="Times New Roman"/>
@@ -4548,7 +4285,6 @@
         </w:rPr>
         <w:t xml:space="preserve"> </w:t>
       </w:r>
-      <w:proofErr w:type="gramStart"/>
       <w:r>
         <w:rPr>
           <w:rFonts w:ascii="Times New Roman" w:hAnsi="Times New Roman" w:cs="Times New Roman"/>
@@ -4570,7 +4306,6 @@
         </w:rPr>
         <w:t>(</w:t>
       </w:r>
-      <w:proofErr w:type="gramEnd"/>
       <w:r>
         <w:rPr>
           <w:rFonts w:ascii="Times New Roman" w:hAnsi="Times New Roman" w:cs="Times New Roman"/>
@@ -4655,18 +4390,8 @@
           <w:sz w:val="32"/>
           <w:szCs w:val="32"/>
         </w:rPr>
-        <w:t xml:space="preserve">внешний ключ, ссылается </w:t>
-      </w:r>
-      <w:proofErr w:type="gramStart"/>
-      <w:r>
-        <w:rPr>
-          <w:rFonts w:ascii="Times New Roman" w:hAnsi="Times New Roman" w:cs="Times New Roman"/>
-          <w:sz w:val="32"/>
-          <w:szCs w:val="32"/>
-        </w:rPr>
-        <w:t>на :</w:t>
-      </w:r>
-      <w:proofErr w:type="gramEnd"/>
+        <w:t>внешний ключ, ссылается на :</w:t>
+      </w:r>
       <w:r>
         <w:rPr>
           <w:rFonts w:ascii="Times New Roman" w:hAnsi="Times New Roman" w:cs="Times New Roman"/>
@@ -4767,36 +4492,8 @@
           <w:sz w:val="32"/>
           <w:szCs w:val="32"/>
         </w:rPr>
-        <w:t xml:space="preserve">внешний </w:t>
-      </w:r>
-      <w:proofErr w:type="gramStart"/>
-      <w:r>
-        <w:rPr>
-          <w:rFonts w:ascii="Times New Roman" w:hAnsi="Times New Roman" w:cs="Times New Roman"/>
-          <w:sz w:val="32"/>
-          <w:szCs w:val="32"/>
-        </w:rPr>
-        <w:t>ключ ,</w:t>
-      </w:r>
-      <w:proofErr w:type="gramEnd"/>
-      <w:r>
-        <w:rPr>
-          <w:rFonts w:ascii="Times New Roman" w:hAnsi="Times New Roman" w:cs="Times New Roman"/>
-          <w:sz w:val="32"/>
-          <w:szCs w:val="32"/>
-        </w:rPr>
-        <w:t xml:space="preserve"> ссылается </w:t>
-      </w:r>
-      <w:proofErr w:type="gramStart"/>
-      <w:r>
-        <w:rPr>
-          <w:rFonts w:ascii="Times New Roman" w:hAnsi="Times New Roman" w:cs="Times New Roman"/>
-          <w:sz w:val="32"/>
-          <w:szCs w:val="32"/>
-        </w:rPr>
-        <w:t>на :</w:t>
-      </w:r>
-      <w:proofErr w:type="gramEnd"/>
+        <w:t>внешний ключ , ссылается на :</w:t>
+      </w:r>
       <w:r>
         <w:rPr>
           <w:rFonts w:ascii="Times New Roman" w:hAnsi="Times New Roman" w:cs="Times New Roman"/>

</xml_diff>